<commit_message>
working version of simulation and dashboard
</commit_message>
<xml_diff>
--- a/Process Flow.docx
+++ b/Process Flow.docx
@@ -22,21 +22,21 @@
     <w:tbl>
       <w:tblPr>
         <w:tblStyle w:val="GridTable5Dark-Accent4"/>
-        <w:tblW w:w="0" w:type="auto"/>
+        <w:tblW w:w="9076" w:type="dxa"/>
         <w:tblLook w:val="0420" w:firstRow="1" w:lastRow="0" w:firstColumn="0" w:lastColumn="0" w:noHBand="0" w:noVBand="1"/>
       </w:tblPr>
       <w:tblGrid>
-        <w:gridCol w:w="4038"/>
-        <w:gridCol w:w="4038"/>
+        <w:gridCol w:w="4538"/>
+        <w:gridCol w:w="4538"/>
       </w:tblGrid>
       <w:tr>
         <w:trPr>
           <w:cnfStyle w:val="100000000000" w:firstRow="1" w:lastRow="0" w:firstColumn="0" w:lastColumn="0" w:oddVBand="0" w:evenVBand="0" w:oddHBand="0" w:evenHBand="0" w:firstRowFirstColumn="0" w:firstRowLastColumn="0" w:lastRowFirstColumn="0" w:lastRowLastColumn="0"/>
-          <w:trHeight w:val="439"/>
+          <w:trHeight w:val="350"/>
         </w:trPr>
         <w:tc>
           <w:tcPr>
-            <w:tcW w:w="4038" w:type="dxa"/>
+            <w:tcW w:w="4538" w:type="dxa"/>
           </w:tcPr>
           <w:p>
             <w:r>
@@ -46,7 +46,7 @@
         </w:tc>
         <w:tc>
           <w:tcPr>
-            <w:tcW w:w="4038" w:type="dxa"/>
+            <w:tcW w:w="4538" w:type="dxa"/>
           </w:tcPr>
           <w:p>
             <w:r>
@@ -58,11 +58,11 @@
       <w:tr>
         <w:trPr>
           <w:cnfStyle w:val="000000100000" w:firstRow="0" w:lastRow="0" w:firstColumn="0" w:lastColumn="0" w:oddVBand="0" w:evenVBand="0" w:oddHBand="1" w:evenHBand="0" w:firstRowFirstColumn="0" w:firstRowLastColumn="0" w:lastRowFirstColumn="0" w:lastRowLastColumn="0"/>
-          <w:trHeight w:val="439"/>
+          <w:trHeight w:val="350"/>
         </w:trPr>
         <w:tc>
           <w:tcPr>
-            <w:tcW w:w="4038" w:type="dxa"/>
+            <w:tcW w:w="4538" w:type="dxa"/>
           </w:tcPr>
           <w:p>
             <w:r>
@@ -72,7 +72,7 @@
         </w:tc>
         <w:tc>
           <w:tcPr>
-            <w:tcW w:w="4038" w:type="dxa"/>
+            <w:tcW w:w="4538" w:type="dxa"/>
           </w:tcPr>
           <w:p>
             <w:r>
@@ -83,11 +83,11 @@
       </w:tr>
       <w:tr>
         <w:trPr>
-          <w:trHeight w:val="462"/>
+          <w:trHeight w:val="369"/>
         </w:trPr>
         <w:tc>
           <w:tcPr>
-            <w:tcW w:w="4038" w:type="dxa"/>
+            <w:tcW w:w="4538" w:type="dxa"/>
           </w:tcPr>
           <w:p>
             <w:r>
@@ -97,7 +97,7 @@
         </w:tc>
         <w:tc>
           <w:tcPr>
-            <w:tcW w:w="4038" w:type="dxa"/>
+            <w:tcW w:w="4538" w:type="dxa"/>
           </w:tcPr>
           <w:p>
             <w:r>
@@ -109,11 +109,11 @@
       <w:tr>
         <w:trPr>
           <w:cnfStyle w:val="000000100000" w:firstRow="0" w:lastRow="0" w:firstColumn="0" w:lastColumn="0" w:oddVBand="0" w:evenVBand="0" w:oddHBand="1" w:evenHBand="0" w:firstRowFirstColumn="0" w:firstRowLastColumn="0" w:lastRowFirstColumn="0" w:lastRowLastColumn="0"/>
-          <w:trHeight w:val="879"/>
+          <w:trHeight w:val="702"/>
         </w:trPr>
         <w:tc>
           <w:tcPr>
-            <w:tcW w:w="4038" w:type="dxa"/>
+            <w:tcW w:w="4538" w:type="dxa"/>
           </w:tcPr>
           <w:p>
             <w:r>
@@ -123,7 +123,7 @@
         </w:tc>
         <w:tc>
           <w:tcPr>
-            <w:tcW w:w="4038" w:type="dxa"/>
+            <w:tcW w:w="4538" w:type="dxa"/>
           </w:tcPr>
           <w:p>
             <w:r>
@@ -134,11 +134,11 @@
       </w:tr>
       <w:tr>
         <w:trPr>
-          <w:trHeight w:val="902"/>
+          <w:trHeight w:val="720"/>
         </w:trPr>
         <w:tc>
           <w:tcPr>
-            <w:tcW w:w="4038" w:type="dxa"/>
+            <w:tcW w:w="4538" w:type="dxa"/>
           </w:tcPr>
           <w:p>
             <w:r>
@@ -148,7 +148,7 @@
         </w:tc>
         <w:tc>
           <w:tcPr>
-            <w:tcW w:w="4038" w:type="dxa"/>
+            <w:tcW w:w="4538" w:type="dxa"/>
           </w:tcPr>
           <w:p>
             <w:r>
@@ -160,11 +160,11 @@
       <w:tr>
         <w:trPr>
           <w:cnfStyle w:val="000000100000" w:firstRow="0" w:lastRow="0" w:firstColumn="0" w:lastColumn="0" w:oddVBand="0" w:evenVBand="0" w:oddHBand="1" w:evenHBand="0" w:firstRowFirstColumn="0" w:firstRowLastColumn="0" w:lastRowFirstColumn="0" w:lastRowLastColumn="0"/>
-          <w:trHeight w:val="439"/>
+          <w:trHeight w:val="350"/>
         </w:trPr>
         <w:tc>
           <w:tcPr>
-            <w:tcW w:w="4038" w:type="dxa"/>
+            <w:tcW w:w="4538" w:type="dxa"/>
           </w:tcPr>
           <w:p>
             <w:r>
@@ -174,7 +174,7 @@
         </w:tc>
         <w:tc>
           <w:tcPr>
-            <w:tcW w:w="4038" w:type="dxa"/>
+            <w:tcW w:w="4538" w:type="dxa"/>
           </w:tcPr>
           <w:p>
             <w:r>
@@ -185,11 +185,11 @@
       </w:tr>
       <w:tr>
         <w:trPr>
-          <w:trHeight w:val="1342"/>
+          <w:trHeight w:val="1072"/>
         </w:trPr>
         <w:tc>
           <w:tcPr>
-            <w:tcW w:w="4038" w:type="dxa"/>
+            <w:tcW w:w="4538" w:type="dxa"/>
           </w:tcPr>
           <w:p>
             <w:r>
@@ -199,26 +199,11 @@
         </w:tc>
         <w:tc>
           <w:tcPr>
-            <w:tcW w:w="4038" w:type="dxa"/>
+            <w:tcW w:w="4538" w:type="dxa"/>
           </w:tcPr>
           <w:p>
             <w:r>
-              <w:t xml:space="preserve">Number of </w:t>
-            </w:r>
-            <w:r>
-              <w:t>p</w:t>
-            </w:r>
-            <w:r>
-              <w:t xml:space="preserve">atients </w:t>
-            </w:r>
-            <w:r>
-              <w:t>w</w:t>
-            </w:r>
-            <w:r>
-              <w:t>aiting,</w:t>
-            </w:r>
-            <w:r>
-              <w:t xml:space="preserve"> Queue length at each station, Number of staff busy at each station</w:t>
+              <w:t>Queue length at each station, Number of staff busy at each station</w:t>
             </w:r>
           </w:p>
         </w:tc>
@@ -239,6 +224,79 @@
           <w:bCs/>
           <w:u w:val="single"/>
         </w:rPr>
+        <w:t>Process Flow Chart</w:t>
+      </w:r>
+    </w:p>
+    <w:p>
+      <w:r>
+        <w:rPr>
+          <w:noProof/>
+        </w:rPr>
+        <w:drawing>
+          <wp:inline distT="0" distB="0" distL="0" distR="0" wp14:anchorId="3A8B8D5B" wp14:editId="27D6352F">
+            <wp:extent cx="3905535" cy="5359400"/>
+            <wp:effectExtent l="0" t="0" r="0" b="0"/>
+            <wp:docPr id="1436158233" name="Picture 1" descr="A diagram of a flowchart&#10;&#10;AI-generated content may be incorrect."/>
+            <wp:cNvGraphicFramePr>
+              <a:graphicFrameLocks xmlns:a="http://schemas.openxmlformats.org/drawingml/2006/main" noChangeAspect="1"/>
+            </wp:cNvGraphicFramePr>
+            <a:graphic xmlns:a="http://schemas.openxmlformats.org/drawingml/2006/main">
+              <a:graphicData uri="http://schemas.openxmlformats.org/drawingml/2006/picture">
+                <pic:pic xmlns:pic="http://schemas.openxmlformats.org/drawingml/2006/picture">
+                  <pic:nvPicPr>
+                    <pic:cNvPr id="1436158233" name="Picture 1" descr="A diagram of a flowchart&#10;&#10;AI-generated content may be incorrect."/>
+                    <pic:cNvPicPr>
+                      <a:picLocks noChangeAspect="1" noChangeArrowheads="1"/>
+                    </pic:cNvPicPr>
+                  </pic:nvPicPr>
+                  <pic:blipFill>
+                    <a:blip r:embed="rId5" cstate="print">
+                      <a:extLst>
+                        <a:ext uri="{28A0092B-C50C-407E-A947-70E740481C1C}">
+                          <a14:useLocalDpi xmlns:a14="http://schemas.microsoft.com/office/drawing/2010/main" val="0"/>
+                        </a:ext>
+                      </a:extLst>
+                    </a:blip>
+                    <a:srcRect/>
+                    <a:stretch>
+                      <a:fillRect/>
+                    </a:stretch>
+                  </pic:blipFill>
+                  <pic:spPr bwMode="auto">
+                    <a:xfrm>
+                      <a:off x="0" y="0"/>
+                      <a:ext cx="3927037" cy="5388906"/>
+                    </a:xfrm>
+                    <a:prstGeom prst="rect">
+                      <a:avLst/>
+                    </a:prstGeom>
+                    <a:noFill/>
+                    <a:ln>
+                      <a:noFill/>
+                    </a:ln>
+                  </pic:spPr>
+                </pic:pic>
+              </a:graphicData>
+            </a:graphic>
+          </wp:inline>
+        </w:drawing>
+      </w:r>
+    </w:p>
+    <w:p>
+      <w:pPr>
+        <w:rPr>
+          <w:b/>
+          <w:bCs/>
+          <w:u w:val="single"/>
+        </w:rPr>
+      </w:pPr>
+      <w:r>
+        <w:rPr>
+          <w:b/>
+          <w:bCs/>
+          <w:u w:val="single"/>
+        </w:rPr>
+        <w:lastRenderedPageBreak/>
         <w:t>Input Data</w:t>
       </w:r>
     </w:p>
@@ -450,7 +508,6 @@
         </w:numPr>
       </w:pPr>
       <w:r>
-        <w:lastRenderedPageBreak/>
         <w:t>Patient interarrival time distribution</w:t>
       </w:r>
     </w:p>
@@ -470,6 +527,233 @@
           <w:u w:val="single"/>
         </w:rPr>
         <w:t>Output Collected</w:t>
+      </w:r>
+    </w:p>
+    <w:p>
+      <w:pPr>
+        <w:pStyle w:val="ListParagraph"/>
+        <w:numPr>
+          <w:ilvl w:val="0"/>
+          <w:numId w:val="9"/>
+        </w:numPr>
+        <w:rPr>
+          <w:b/>
+          <w:bCs/>
+          <w:u w:val="single"/>
+        </w:rPr>
+      </w:pPr>
+      <w:r>
+        <w:t>Average Queue Length at Each Station</w:t>
+      </w:r>
+    </w:p>
+    <w:p>
+      <w:pPr>
+        <w:pStyle w:val="ListParagraph"/>
+        <w:numPr>
+          <w:ilvl w:val="0"/>
+          <w:numId w:val="9"/>
+        </w:numPr>
+        <w:rPr>
+          <w:b/>
+          <w:bCs/>
+          <w:u w:val="single"/>
+        </w:rPr>
+      </w:pPr>
+      <w:r>
+        <w:t>Average Number of Staff Busy at Each Station</w:t>
+      </w:r>
+    </w:p>
+    <w:p>
+      <w:pPr>
+        <w:pStyle w:val="ListParagraph"/>
+        <w:numPr>
+          <w:ilvl w:val="0"/>
+          <w:numId w:val="9"/>
+        </w:numPr>
+        <w:rPr>
+          <w:b/>
+          <w:bCs/>
+          <w:u w:val="single"/>
+        </w:rPr>
+      </w:pPr>
+      <w:r>
+        <w:t>Average Patient Wait Times at Each Station (Not enough time to implement)</w:t>
+      </w:r>
+    </w:p>
+    <w:p>
+      <w:pPr>
+        <w:rPr>
+          <w:b/>
+          <w:bCs/>
+          <w:u w:val="single"/>
+        </w:rPr>
+      </w:pPr>
+    </w:p>
+    <w:p>
+      <w:pPr>
+        <w:rPr>
+          <w:u w:val="single"/>
+        </w:rPr>
+      </w:pPr>
+      <w:r>
+        <w:rPr>
+          <w:b/>
+          <w:bCs/>
+          <w:u w:val="single"/>
+        </w:rPr>
+        <w:t>Methodology</w:t>
+      </w:r>
+    </w:p>
+    <w:p>
+      <w:pPr>
+        <w:pStyle w:val="ListParagraph"/>
+        <w:numPr>
+          <w:ilvl w:val="0"/>
+          <w:numId w:val="10"/>
+        </w:numPr>
+        <w:rPr>
+          <w:u w:val="single"/>
+        </w:rPr>
+      </w:pPr>
+      <w:r>
+        <w:t>Check for initialisation bias, and define period to discard as burn-in period</w:t>
+      </w:r>
+    </w:p>
+    <w:p>
+      <w:pPr>
+        <w:pStyle w:val="ListParagraph"/>
+        <w:numPr>
+          <w:ilvl w:val="0"/>
+          <w:numId w:val="10"/>
+        </w:numPr>
+        <w:rPr>
+          <w:u w:val="single"/>
+        </w:rPr>
+      </w:pPr>
+      <w:r>
+        <w:t>Repeat simulation n number of times to find average and confidence interval for each stat</w:t>
+      </w:r>
+    </w:p>
+    <w:p>
+      <w:pPr>
+        <w:pStyle w:val="ListParagraph"/>
+        <w:numPr>
+          <w:ilvl w:val="1"/>
+          <w:numId w:val="10"/>
+        </w:numPr>
+        <w:rPr>
+          <w:u w:val="single"/>
+        </w:rPr>
+      </w:pPr>
+      <w:r>
+        <w:t>Batch size of each iteration is hard coded as burn-in period * 4</w:t>
+      </w:r>
+    </w:p>
+    <w:p>
+      <w:pPr>
+        <w:pStyle w:val="ListParagraph"/>
+        <w:numPr>
+          <w:ilvl w:val="1"/>
+          <w:numId w:val="10"/>
+        </w:numPr>
+        <w:rPr>
+          <w:u w:val="single"/>
+        </w:rPr>
+      </w:pPr>
+      <w:r>
+        <w:t>Check if values across simulations for each station fall within an absolute tolerance value with a confidence of 95%, tolerance is hard coded as 0.5</w:t>
+      </w:r>
+    </w:p>
+    <w:p>
+      <w:pPr>
+        <w:rPr>
+          <w:u w:val="single"/>
+        </w:rPr>
+      </w:pPr>
+    </w:p>
+    <w:p>
+      <w:pPr>
+        <w:rPr>
+          <w:b/>
+          <w:bCs/>
+          <w:u w:val="single"/>
+        </w:rPr>
+      </w:pPr>
+      <w:r>
+        <w:rPr>
+          <w:b/>
+          <w:bCs/>
+          <w:u w:val="single"/>
+        </w:rPr>
+        <w:t>Instructions for running code</w:t>
+      </w:r>
+    </w:p>
+    <w:p>
+      <w:pPr>
+        <w:pStyle w:val="ListParagraph"/>
+        <w:numPr>
+          <w:ilvl w:val="0"/>
+          <w:numId w:val="11"/>
+        </w:numPr>
+      </w:pPr>
+      <w:r>
+        <w:t>Download all required modules from requirements.txt</w:t>
+      </w:r>
+    </w:p>
+    <w:p>
+      <w:pPr>
+        <w:pStyle w:val="ListParagraph"/>
+        <w:numPr>
+          <w:ilvl w:val="0"/>
+          <w:numId w:val="11"/>
+        </w:numPr>
+      </w:pPr>
+      <w:r>
+        <w:t>Launch interface by running “</w:t>
+      </w:r>
+      <w:proofErr w:type="spellStart"/>
+      <w:r>
+        <w:t>streamlit</w:t>
+      </w:r>
+      <w:proofErr w:type="spellEnd"/>
+      <w:r>
+        <w:t xml:space="preserve"> run app.py”</w:t>
+      </w:r>
+    </w:p>
+    <w:p>
+      <w:pPr>
+        <w:pStyle w:val="ListParagraph"/>
+        <w:numPr>
+          <w:ilvl w:val="0"/>
+          <w:numId w:val="11"/>
+        </w:numPr>
+      </w:pPr>
+      <w:r>
+        <w:t>Modify simulation settings in settings page</w:t>
+      </w:r>
+    </w:p>
+    <w:p>
+      <w:pPr>
+        <w:pStyle w:val="ListParagraph"/>
+        <w:numPr>
+          <w:ilvl w:val="0"/>
+          <w:numId w:val="11"/>
+        </w:numPr>
+      </w:pPr>
+      <w:r>
+        <w:t>Check for initialisation bias with “Check Initialisation Bias” button, graphically determine burn-in period value</w:t>
+      </w:r>
+    </w:p>
+    <w:p>
+      <w:pPr>
+        <w:pStyle w:val="ListParagraph"/>
+        <w:numPr>
+          <w:ilvl w:val="0"/>
+          <w:numId w:val="11"/>
+        </w:numPr>
+      </w:pPr>
+      <w:r>
+        <w:t>Use burn-in period value for analysis, feed it into settings then press “Get Simulation Results” button</w:t>
       </w:r>
     </w:p>
     <w:sectPr>
@@ -485,6 +769,297 @@
 <file path=word/numbering.xml><?xml version="1.0" encoding="utf-8"?>
 <w:numbering xmlns:wpc="http://schemas.microsoft.com/office/word/2010/wordprocessingCanvas" xmlns:cx="http://schemas.microsoft.com/office/drawing/2014/chartex" xmlns:cx1="http://schemas.microsoft.com/office/drawing/2015/9/8/chartex" xmlns:cx2="http://schemas.microsoft.com/office/drawing/2015/10/21/chartex" xmlns:cx3="http://schemas.microsoft.com/office/drawing/2016/5/9/chartex" xmlns:cx4="http://schemas.microsoft.com/office/drawing/2016/5/10/chartex" xmlns:cx5="http://schemas.microsoft.com/office/drawing/2016/5/11/chartex" xmlns:cx6="http://schemas.microsoft.com/office/drawing/2016/5/12/chartex" xmlns:cx7="http://schemas.microsoft.com/office/drawing/2016/5/13/chartex" xmlns:cx8="http://schemas.microsoft.com/office/drawing/2016/5/14/chartex" xmlns:mc="http://schemas.openxmlformats.org/markup-compatibility/2006" xmlns:aink="http://schemas.microsoft.com/office/drawing/2016/ink" xmlns:am3d="http://schemas.microsoft.com/office/drawing/2017/model3d" xmlns:o="urn:schemas-microsoft-com:office:office" xmlns:oel="http://schemas.microsoft.com/office/2019/extlst" xmlns:r="http://schemas.openxmlformats.org/officeDocument/2006/relationships" xmlns:m="http://schemas.openxmlformats.org/officeDocument/2006/math" xmlns:v="urn:schemas-microsoft-com:vml" xmlns:wp14="http://schemas.microsoft.com/office/word/2010/wordprocessingDrawing" xmlns:wp="http://schemas.openxmlformats.org/drawingml/2006/wordprocessingDrawing" xmlns:w10="urn:schemas-microsoft-com:office:word" xmlns:w="http://schemas.openxmlformats.org/wordprocessingml/2006/main" xmlns:w14="http://schemas.microsoft.com/office/word/2010/wordml" xmlns:w15="http://schemas.microsoft.com/office/word/2012/wordml" xmlns:w16cex="http://schemas.microsoft.com/office/word/2018/wordml/cex" xmlns:w16cid="http://schemas.microsoft.com/office/word/2016/wordml/cid" xmlns:w16="http://schemas.microsoft.com/office/word/2018/wordml" xmlns:w16du="http://schemas.microsoft.com/office/word/2023/wordml/word16du" xmlns:w16sdtdh="http://schemas.microsoft.com/office/word/2020/wordml/sdtdatahash" xmlns:w16sdtfl="http://schemas.microsoft.com/office/word/2024/wordml/sdtformatlock" xmlns:w16se="http://schemas.microsoft.com/office/word/2015/wordml/symex" xmlns:wpg="http://schemas.microsoft.com/office/word/2010/wordprocessingGroup" xmlns:wpi="http://schemas.microsoft.com/office/word/2010/wordprocessingInk" xmlns:wne="http://schemas.microsoft.com/office/word/2006/wordml" xmlns:wps="http://schemas.microsoft.com/office/word/2010/wordprocessingShape" mc:Ignorable="w14 w15 w16se w16cid w16 w16cex w16sdtdh w16sdtfl w16du wp14">
   <w:abstractNum w:abstractNumId="0" w15:restartNumberingAfterBreak="0">
+    <w:nsid w:val="17374868"/>
+    <w:multiLevelType w:val="hybridMultilevel"/>
+    <w:tmpl w:val="A5B6DADE"/>
+    <w:lvl w:ilvl="0" w:tplc="48090011">
+      <w:start w:val="1"/>
+      <w:numFmt w:val="decimal"/>
+      <w:lvlText w:val="%1)"/>
+      <w:lvlJc w:val="left"/>
+      <w:pPr>
+        <w:ind w:left="720" w:hanging="360"/>
+      </w:pPr>
+      <w:rPr>
+        <w:rFonts w:hint="default"/>
+      </w:rPr>
+    </w:lvl>
+    <w:lvl w:ilvl="1" w:tplc="48090019">
+      <w:start w:val="1"/>
+      <w:numFmt w:val="lowerLetter"/>
+      <w:lvlText w:val="%2."/>
+      <w:lvlJc w:val="left"/>
+      <w:pPr>
+        <w:ind w:left="1440" w:hanging="360"/>
+      </w:pPr>
+    </w:lvl>
+    <w:lvl w:ilvl="2" w:tplc="4809001B" w:tentative="1">
+      <w:start w:val="1"/>
+      <w:numFmt w:val="lowerRoman"/>
+      <w:lvlText w:val="%3."/>
+      <w:lvlJc w:val="right"/>
+      <w:pPr>
+        <w:ind w:left="2160" w:hanging="180"/>
+      </w:pPr>
+    </w:lvl>
+    <w:lvl w:ilvl="3" w:tplc="4809000F" w:tentative="1">
+      <w:start w:val="1"/>
+      <w:numFmt w:val="decimal"/>
+      <w:lvlText w:val="%4."/>
+      <w:lvlJc w:val="left"/>
+      <w:pPr>
+        <w:ind w:left="2880" w:hanging="360"/>
+      </w:pPr>
+    </w:lvl>
+    <w:lvl w:ilvl="4" w:tplc="48090019" w:tentative="1">
+      <w:start w:val="1"/>
+      <w:numFmt w:val="lowerLetter"/>
+      <w:lvlText w:val="%5."/>
+      <w:lvlJc w:val="left"/>
+      <w:pPr>
+        <w:ind w:left="3600" w:hanging="360"/>
+      </w:pPr>
+    </w:lvl>
+    <w:lvl w:ilvl="5" w:tplc="4809001B" w:tentative="1">
+      <w:start w:val="1"/>
+      <w:numFmt w:val="lowerRoman"/>
+      <w:lvlText w:val="%6."/>
+      <w:lvlJc w:val="right"/>
+      <w:pPr>
+        <w:ind w:left="4320" w:hanging="180"/>
+      </w:pPr>
+    </w:lvl>
+    <w:lvl w:ilvl="6" w:tplc="4809000F" w:tentative="1">
+      <w:start w:val="1"/>
+      <w:numFmt w:val="decimal"/>
+      <w:lvlText w:val="%7."/>
+      <w:lvlJc w:val="left"/>
+      <w:pPr>
+        <w:ind w:left="5040" w:hanging="360"/>
+      </w:pPr>
+    </w:lvl>
+    <w:lvl w:ilvl="7" w:tplc="48090019" w:tentative="1">
+      <w:start w:val="1"/>
+      <w:numFmt w:val="lowerLetter"/>
+      <w:lvlText w:val="%8."/>
+      <w:lvlJc w:val="left"/>
+      <w:pPr>
+        <w:ind w:left="5760" w:hanging="360"/>
+      </w:pPr>
+    </w:lvl>
+    <w:lvl w:ilvl="8" w:tplc="4809001B" w:tentative="1">
+      <w:start w:val="1"/>
+      <w:numFmt w:val="lowerRoman"/>
+      <w:lvlText w:val="%9."/>
+      <w:lvlJc w:val="right"/>
+      <w:pPr>
+        <w:ind w:left="6480" w:hanging="180"/>
+      </w:pPr>
+    </w:lvl>
+  </w:abstractNum>
+  <w:abstractNum w:abstractNumId="1" w15:restartNumberingAfterBreak="0">
+    <w:nsid w:val="20982CF1"/>
+    <w:multiLevelType w:val="hybridMultilevel"/>
+    <w:tmpl w:val="D54AFD28"/>
+    <w:lvl w:ilvl="0" w:tplc="48090011">
+      <w:start w:val="1"/>
+      <w:numFmt w:val="decimal"/>
+      <w:lvlText w:val="%1)"/>
+      <w:lvlJc w:val="left"/>
+      <w:pPr>
+        <w:ind w:left="720" w:hanging="360"/>
+      </w:pPr>
+      <w:rPr>
+        <w:rFonts w:hint="default"/>
+      </w:rPr>
+    </w:lvl>
+    <w:lvl w:ilvl="1" w:tplc="48090019" w:tentative="1">
+      <w:start w:val="1"/>
+      <w:numFmt w:val="lowerLetter"/>
+      <w:lvlText w:val="%2."/>
+      <w:lvlJc w:val="left"/>
+      <w:pPr>
+        <w:ind w:left="1440" w:hanging="360"/>
+      </w:pPr>
+    </w:lvl>
+    <w:lvl w:ilvl="2" w:tplc="4809001B" w:tentative="1">
+      <w:start w:val="1"/>
+      <w:numFmt w:val="lowerRoman"/>
+      <w:lvlText w:val="%3."/>
+      <w:lvlJc w:val="right"/>
+      <w:pPr>
+        <w:ind w:left="2160" w:hanging="180"/>
+      </w:pPr>
+    </w:lvl>
+    <w:lvl w:ilvl="3" w:tplc="4809000F" w:tentative="1">
+      <w:start w:val="1"/>
+      <w:numFmt w:val="decimal"/>
+      <w:lvlText w:val="%4."/>
+      <w:lvlJc w:val="left"/>
+      <w:pPr>
+        <w:ind w:left="2880" w:hanging="360"/>
+      </w:pPr>
+    </w:lvl>
+    <w:lvl w:ilvl="4" w:tplc="48090019" w:tentative="1">
+      <w:start w:val="1"/>
+      <w:numFmt w:val="lowerLetter"/>
+      <w:lvlText w:val="%5."/>
+      <w:lvlJc w:val="left"/>
+      <w:pPr>
+        <w:ind w:left="3600" w:hanging="360"/>
+      </w:pPr>
+    </w:lvl>
+    <w:lvl w:ilvl="5" w:tplc="4809001B" w:tentative="1">
+      <w:start w:val="1"/>
+      <w:numFmt w:val="lowerRoman"/>
+      <w:lvlText w:val="%6."/>
+      <w:lvlJc w:val="right"/>
+      <w:pPr>
+        <w:ind w:left="4320" w:hanging="180"/>
+      </w:pPr>
+    </w:lvl>
+    <w:lvl w:ilvl="6" w:tplc="4809000F" w:tentative="1">
+      <w:start w:val="1"/>
+      <w:numFmt w:val="decimal"/>
+      <w:lvlText w:val="%7."/>
+      <w:lvlJc w:val="left"/>
+      <w:pPr>
+        <w:ind w:left="5040" w:hanging="360"/>
+      </w:pPr>
+    </w:lvl>
+    <w:lvl w:ilvl="7" w:tplc="48090019" w:tentative="1">
+      <w:start w:val="1"/>
+      <w:numFmt w:val="lowerLetter"/>
+      <w:lvlText w:val="%8."/>
+      <w:lvlJc w:val="left"/>
+      <w:pPr>
+        <w:ind w:left="5760" w:hanging="360"/>
+      </w:pPr>
+    </w:lvl>
+    <w:lvl w:ilvl="8" w:tplc="4809001B" w:tentative="1">
+      <w:start w:val="1"/>
+      <w:numFmt w:val="lowerRoman"/>
+      <w:lvlText w:val="%9."/>
+      <w:lvlJc w:val="right"/>
+      <w:pPr>
+        <w:ind w:left="6480" w:hanging="180"/>
+      </w:pPr>
+    </w:lvl>
+  </w:abstractNum>
+  <w:abstractNum w:abstractNumId="2" w15:restartNumberingAfterBreak="0">
+    <w:nsid w:val="2FBF5DBE"/>
+    <w:multiLevelType w:val="hybridMultilevel"/>
+    <w:tmpl w:val="3910A3A4"/>
+    <w:lvl w:ilvl="0" w:tplc="48090001">
+      <w:start w:val="1"/>
+      <w:numFmt w:val="bullet"/>
+      <w:lvlText w:val=""/>
+      <w:lvlJc w:val="left"/>
+      <w:pPr>
+        <w:ind w:left="720" w:hanging="360"/>
+      </w:pPr>
+      <w:rPr>
+        <w:rFonts w:ascii="Symbol" w:hAnsi="Symbol" w:hint="default"/>
+      </w:rPr>
+    </w:lvl>
+    <w:lvl w:ilvl="1" w:tplc="48090003" w:tentative="1">
+      <w:start w:val="1"/>
+      <w:numFmt w:val="bullet"/>
+      <w:lvlText w:val="o"/>
+      <w:lvlJc w:val="left"/>
+      <w:pPr>
+        <w:ind w:left="1440" w:hanging="360"/>
+      </w:pPr>
+      <w:rPr>
+        <w:rFonts w:ascii="Courier New" w:hAnsi="Courier New" w:cs="Courier New" w:hint="default"/>
+      </w:rPr>
+    </w:lvl>
+    <w:lvl w:ilvl="2" w:tplc="48090005" w:tentative="1">
+      <w:start w:val="1"/>
+      <w:numFmt w:val="bullet"/>
+      <w:lvlText w:val=""/>
+      <w:lvlJc w:val="left"/>
+      <w:pPr>
+        <w:ind w:left="2160" w:hanging="360"/>
+      </w:pPr>
+      <w:rPr>
+        <w:rFonts w:ascii="Wingdings" w:hAnsi="Wingdings" w:hint="default"/>
+      </w:rPr>
+    </w:lvl>
+    <w:lvl w:ilvl="3" w:tplc="48090001" w:tentative="1">
+      <w:start w:val="1"/>
+      <w:numFmt w:val="bullet"/>
+      <w:lvlText w:val=""/>
+      <w:lvlJc w:val="left"/>
+      <w:pPr>
+        <w:ind w:left="2880" w:hanging="360"/>
+      </w:pPr>
+      <w:rPr>
+        <w:rFonts w:ascii="Symbol" w:hAnsi="Symbol" w:hint="default"/>
+      </w:rPr>
+    </w:lvl>
+    <w:lvl w:ilvl="4" w:tplc="48090003" w:tentative="1">
+      <w:start w:val="1"/>
+      <w:numFmt w:val="bullet"/>
+      <w:lvlText w:val="o"/>
+      <w:lvlJc w:val="left"/>
+      <w:pPr>
+        <w:ind w:left="3600" w:hanging="360"/>
+      </w:pPr>
+      <w:rPr>
+        <w:rFonts w:ascii="Courier New" w:hAnsi="Courier New" w:cs="Courier New" w:hint="default"/>
+      </w:rPr>
+    </w:lvl>
+    <w:lvl w:ilvl="5" w:tplc="48090005" w:tentative="1">
+      <w:start w:val="1"/>
+      <w:numFmt w:val="bullet"/>
+      <w:lvlText w:val=""/>
+      <w:lvlJc w:val="left"/>
+      <w:pPr>
+        <w:ind w:left="4320" w:hanging="360"/>
+      </w:pPr>
+      <w:rPr>
+        <w:rFonts w:ascii="Wingdings" w:hAnsi="Wingdings" w:hint="default"/>
+      </w:rPr>
+    </w:lvl>
+    <w:lvl w:ilvl="6" w:tplc="48090001" w:tentative="1">
+      <w:start w:val="1"/>
+      <w:numFmt w:val="bullet"/>
+      <w:lvlText w:val=""/>
+      <w:lvlJc w:val="left"/>
+      <w:pPr>
+        <w:ind w:left="5040" w:hanging="360"/>
+      </w:pPr>
+      <w:rPr>
+        <w:rFonts w:ascii="Symbol" w:hAnsi="Symbol" w:hint="default"/>
+      </w:rPr>
+    </w:lvl>
+    <w:lvl w:ilvl="7" w:tplc="48090003" w:tentative="1">
+      <w:start w:val="1"/>
+      <w:numFmt w:val="bullet"/>
+      <w:lvlText w:val="o"/>
+      <w:lvlJc w:val="left"/>
+      <w:pPr>
+        <w:ind w:left="5760" w:hanging="360"/>
+      </w:pPr>
+      <w:rPr>
+        <w:rFonts w:ascii="Courier New" w:hAnsi="Courier New" w:cs="Courier New" w:hint="default"/>
+      </w:rPr>
+    </w:lvl>
+    <w:lvl w:ilvl="8" w:tplc="48090005" w:tentative="1">
+      <w:start w:val="1"/>
+      <w:numFmt w:val="bullet"/>
+      <w:lvlText w:val=""/>
+      <w:lvlJc w:val="left"/>
+      <w:pPr>
+        <w:ind w:left="6480" w:hanging="360"/>
+      </w:pPr>
+      <w:rPr>
+        <w:rFonts w:ascii="Wingdings" w:hAnsi="Wingdings" w:hint="default"/>
+      </w:rPr>
+    </w:lvl>
+  </w:abstractNum>
+  <w:abstractNum w:abstractNumId="3" w15:restartNumberingAfterBreak="0">
     <w:nsid w:val="35677DB9"/>
     <w:multiLevelType w:val="hybridMultilevel"/>
     <w:tmpl w:val="3DE87724"/>
@@ -597,7 +1172,7 @@
       </w:rPr>
     </w:lvl>
   </w:abstractNum>
-  <w:abstractNum w:abstractNumId="1" w15:restartNumberingAfterBreak="0">
+  <w:abstractNum w:abstractNumId="4" w15:restartNumberingAfterBreak="0">
     <w:nsid w:val="36163950"/>
     <w:multiLevelType w:val="hybridMultilevel"/>
     <w:tmpl w:val="D0168C92"/>
@@ -709,7 +1284,7 @@
       </w:rPr>
     </w:lvl>
   </w:abstractNum>
-  <w:abstractNum w:abstractNumId="2" w15:restartNumberingAfterBreak="0">
+  <w:abstractNum w:abstractNumId="5" w15:restartNumberingAfterBreak="0">
     <w:nsid w:val="3E076161"/>
     <w:multiLevelType w:val="hybridMultilevel"/>
     <w:tmpl w:val="41A23F24"/>
@@ -822,7 +1397,7 @@
       </w:rPr>
     </w:lvl>
   </w:abstractNum>
-  <w:abstractNum w:abstractNumId="3" w15:restartNumberingAfterBreak="0">
+  <w:abstractNum w:abstractNumId="6" w15:restartNumberingAfterBreak="0">
     <w:nsid w:val="434440A7"/>
     <w:multiLevelType w:val="hybridMultilevel"/>
     <w:tmpl w:val="857EA5D6"/>
@@ -934,7 +1509,7 @@
       </w:rPr>
     </w:lvl>
   </w:abstractNum>
-  <w:abstractNum w:abstractNumId="4" w15:restartNumberingAfterBreak="0">
+  <w:abstractNum w:abstractNumId="7" w15:restartNumberingAfterBreak="0">
     <w:nsid w:val="4618523E"/>
     <w:multiLevelType w:val="hybridMultilevel"/>
     <w:tmpl w:val="A6602142"/>
@@ -1047,7 +1622,7 @@
       </w:rPr>
     </w:lvl>
   </w:abstractNum>
-  <w:abstractNum w:abstractNumId="5" w15:restartNumberingAfterBreak="0">
+  <w:abstractNum w:abstractNumId="8" w15:restartNumberingAfterBreak="0">
     <w:nsid w:val="4C6C14DF"/>
     <w:multiLevelType w:val="hybridMultilevel"/>
     <w:tmpl w:val="AEC07854"/>
@@ -1160,7 +1735,7 @@
       </w:rPr>
     </w:lvl>
   </w:abstractNum>
-  <w:abstractNum w:abstractNumId="6" w15:restartNumberingAfterBreak="0">
+  <w:abstractNum w:abstractNumId="9" w15:restartNumberingAfterBreak="0">
     <w:nsid w:val="5C876F7E"/>
     <w:multiLevelType w:val="hybridMultilevel"/>
     <w:tmpl w:val="1662176E"/>
@@ -1272,7 +1847,7 @@
       </w:rPr>
     </w:lvl>
   </w:abstractNum>
-  <w:abstractNum w:abstractNumId="7" w15:restartNumberingAfterBreak="0">
+  <w:abstractNum w:abstractNumId="10" w15:restartNumberingAfterBreak="0">
     <w:nsid w:val="62CF782A"/>
     <w:multiLevelType w:val="hybridMultilevel"/>
     <w:tmpl w:val="54829410"/>
@@ -1385,28 +1960,37 @@
     </w:lvl>
   </w:abstractNum>
   <w:num w:numId="1" w16cid:durableId="382563640">
-    <w:abstractNumId w:val="1"/>
+    <w:abstractNumId w:val="4"/>
   </w:num>
   <w:num w:numId="2" w16cid:durableId="2022007106">
+    <w:abstractNumId w:val="10"/>
+  </w:num>
+  <w:num w:numId="3" w16cid:durableId="326052851">
     <w:abstractNumId w:val="7"/>
   </w:num>
-  <w:num w:numId="3" w16cid:durableId="326052851">
-    <w:abstractNumId w:val="4"/>
+  <w:num w:numId="4" w16cid:durableId="1130169191">
+    <w:abstractNumId w:val="5"/>
   </w:num>
-  <w:num w:numId="4" w16cid:durableId="1130169191">
+  <w:num w:numId="5" w16cid:durableId="1968971125">
+    <w:abstractNumId w:val="8"/>
+  </w:num>
+  <w:num w:numId="6" w16cid:durableId="1428771476">
+    <w:abstractNumId w:val="3"/>
+  </w:num>
+  <w:num w:numId="7" w16cid:durableId="791284511">
+    <w:abstractNumId w:val="6"/>
+  </w:num>
+  <w:num w:numId="8" w16cid:durableId="1641573358">
+    <w:abstractNumId w:val="9"/>
+  </w:num>
+  <w:num w:numId="9" w16cid:durableId="1670137968">
     <w:abstractNumId w:val="2"/>
   </w:num>
-  <w:num w:numId="5" w16cid:durableId="1968971125">
-    <w:abstractNumId w:val="5"/>
-  </w:num>
-  <w:num w:numId="6" w16cid:durableId="1428771476">
+  <w:num w:numId="10" w16cid:durableId="935863219">
     <w:abstractNumId w:val="0"/>
   </w:num>
-  <w:num w:numId="7" w16cid:durableId="791284511">
-    <w:abstractNumId w:val="3"/>
-  </w:num>
-  <w:num w:numId="8" w16cid:durableId="1641573358">
-    <w:abstractNumId w:val="6"/>
+  <w:num w:numId="11" w16cid:durableId="1074622554">
+    <w:abstractNumId w:val="1"/>
   </w:num>
 </w:numbering>
 </file>

</xml_diff>